<commit_message>
Queues and stacks implemented
The queues and stacks has been implemented without them tests.
</commit_message>
<xml_diff>
--- a/docs/Data structures ADTs.docx
+++ b/docs/Data structures ADTs.docx
@@ -7,8 +7,21 @@
         <w:pStyle w:val="Ttulo1"/>
       </w:pPr>
       <w:r>
-        <w:t>Data structures ADTs</w:t>
-      </w:r>
+        <w:t xml:space="preserve">Data </w:t>
+      </w:r>
+      <w:proofErr w:type="spellStart"/>
+      <w:r>
+        <w:t>structures</w:t>
+      </w:r>
+      <w:proofErr w:type="spellEnd"/>
+      <w:r>
+        <w:t xml:space="preserve"> </w:t>
+      </w:r>
+      <w:proofErr w:type="spellStart"/>
+      <w:r>
+        <w:t>ADTs</w:t>
+      </w:r>
+      <w:proofErr w:type="spellEnd"/>
     </w:p>
     <w:p/>
     <w:p>
@@ -18,12 +31,21 @@
           <w:bCs/>
         </w:rPr>
       </w:pPr>
-      <w:r>
-        <w:rPr>
-          <w:b/>
-          <w:bCs/>
-        </w:rPr>
-        <w:t>Stack:</w:t>
+      <w:proofErr w:type="spellStart"/>
+      <w:r>
+        <w:rPr>
+          <w:b/>
+          <w:bCs/>
+        </w:rPr>
+        <w:t>Stack</w:t>
+      </w:r>
+      <w:proofErr w:type="spellEnd"/>
+      <w:r>
+        <w:rPr>
+          <w:b/>
+          <w:bCs/>
+        </w:rPr>
+        <w:t>:</w:t>
       </w:r>
     </w:p>
     <w:tbl>
@@ -52,8 +74,17 @@
                 <w:b/>
                 <w:bCs/>
               </w:rPr>
-              <w:t>ADT Stack</w:t>
-            </w:r>
+              <w:t xml:space="preserve">ADT </w:t>
+            </w:r>
+            <w:proofErr w:type="spellStart"/>
+            <w:r>
+              <w:rPr>
+                <w:b/>
+                <w:bCs/>
+              </w:rPr>
+              <w:t>Stack</w:t>
+            </w:r>
+            <w:proofErr w:type="spellEnd"/>
           </w:p>
         </w:tc>
       </w:tr>
@@ -259,13 +290,7 @@
               <w:rPr>
                 <w:lang w:val="en-US"/>
               </w:rPr>
-              <w:t>&gt;</w:t>
-            </w:r>
-            <w:r>
-              <w:rPr>
-                <w:lang w:val="en-US"/>
-              </w:rPr>
-              <w:t xml:space="preserve">, </w:t>
+              <w:t xml:space="preserve">&gt;, </w:t>
             </w:r>
             <w:r>
               <w:rPr>
@@ -552,8 +577,16 @@
               <w:rPr>
                 <w:lang w:val="en-US"/>
               </w:rPr>
-              <w:t xml:space="preserve"> Stack</w:t>
-            </w:r>
+              <w:t xml:space="preserve"> </w:t>
+            </w:r>
+            <w:proofErr w:type="spellStart"/>
+            <w:r>
+              <w:rPr>
+                <w:lang w:val="en-US"/>
+              </w:rPr>
+              <w:t>Stack</w:t>
+            </w:r>
+            <w:proofErr w:type="spellEnd"/>
           </w:p>
           <w:p>
             <w:pPr>
@@ -566,11 +599,19 @@
                 <w:lang w:val="en-US"/>
               </w:rPr>
             </w:pPr>
-            <w:r>
-              <w:rPr>
-                <w:lang w:val="en-US"/>
-              </w:rPr>
-              <w:t xml:space="preserve">isEmpty:   Stack                                     </w:t>
+            <w:proofErr w:type="spellStart"/>
+            <w:r>
+              <w:rPr>
+                <w:lang w:val="en-US"/>
+              </w:rPr>
+              <w:t>isEmpty</w:t>
+            </w:r>
+            <w:proofErr w:type="spellEnd"/>
+            <w:r>
+              <w:rPr>
+                <w:lang w:val="en-US"/>
+              </w:rPr>
+              <w:t xml:space="preserve">:   Stack                                     </w:t>
             </w:r>
             <w:r>
               <w:rPr>
@@ -867,13 +908,23 @@
           <w:lang w:val="en-US"/>
         </w:rPr>
       </w:pPr>
-      <w:r>
-        <w:rPr>
-          <w:b/>
-          <w:bCs/>
-          <w:lang w:val="en-US"/>
-        </w:rPr>
-        <w:t>isEmpty:</w:t>
+      <w:proofErr w:type="spellStart"/>
+      <w:r>
+        <w:rPr>
+          <w:b/>
+          <w:bCs/>
+          <w:lang w:val="en-US"/>
+        </w:rPr>
+        <w:t>isEmpty</w:t>
+      </w:r>
+      <w:proofErr w:type="spellEnd"/>
+      <w:r>
+        <w:rPr>
+          <w:b/>
+          <w:bCs/>
+          <w:lang w:val="en-US"/>
+        </w:rPr>
+        <w:t>:</w:t>
       </w:r>
     </w:p>
     <w:p>
@@ -1215,13 +1266,7 @@
               <w:rPr>
                 <w:lang w:val="en-US"/>
               </w:rPr>
-              <w:t>Front = &lt;front&gt;, Back = &lt;back&gt;</w:t>
-            </w:r>
-            <w:r>
-              <w:rPr>
-                <w:lang w:val="en-US"/>
-              </w:rPr>
-              <w:t>, Size = &lt;size&gt;</w:t>
+              <w:t>Front = &lt;front&gt;, Back = &lt;back&gt;, Size = &lt;size&gt;</w:t>
             </w:r>
             <w:r>
               <w:rPr>
@@ -1606,11 +1651,19 @@
                 <w:lang w:val="en-US"/>
               </w:rPr>
             </w:pPr>
-            <w:r>
-              <w:rPr>
-                <w:lang w:val="en-US"/>
-              </w:rPr>
-              <w:t xml:space="preserve">isEmpty:           Queue                                  </w:t>
+            <w:proofErr w:type="spellStart"/>
+            <w:r>
+              <w:rPr>
+                <w:lang w:val="en-US"/>
+              </w:rPr>
+              <w:t>isEmpty</w:t>
+            </w:r>
+            <w:proofErr w:type="spellEnd"/>
+            <w:r>
+              <w:rPr>
+                <w:lang w:val="en-US"/>
+              </w:rPr>
+              <w:t xml:space="preserve">:           Queue                                  </w:t>
             </w:r>
             <w:r>
               <w:rPr>
@@ -1622,8 +1675,16 @@
               <w:rPr>
                 <w:lang w:val="en-US"/>
               </w:rPr>
-              <w:t xml:space="preserve"> boolean</w:t>
-            </w:r>
+              <w:t xml:space="preserve"> </w:t>
+            </w:r>
+            <w:proofErr w:type="spellStart"/>
+            <w:r>
+              <w:rPr>
+                <w:lang w:val="en-US"/>
+              </w:rPr>
+              <w:t>boolean</w:t>
+            </w:r>
+            <w:proofErr w:type="spellEnd"/>
           </w:p>
         </w:tc>
       </w:tr>
@@ -1753,15 +1814,7 @@
           <w:bCs/>
           <w:lang w:val="en-US"/>
         </w:rPr>
-        <w:t>enqueue</w:t>
-      </w:r>
-      <w:r>
-        <w:rPr>
-          <w:b/>
-          <w:bCs/>
-          <w:lang w:val="en-US"/>
-        </w:rPr>
-        <w:t>:</w:t>
+        <w:t>enqueue:</w:t>
       </w:r>
     </w:p>
     <w:p>
@@ -1775,67 +1828,7 @@
         <w:rPr>
           <w:lang w:val="en-US"/>
         </w:rPr>
-        <w:t>Add</w:t>
-      </w:r>
-      <w:r>
-        <w:rPr>
-          <w:lang w:val="en-US"/>
-        </w:rPr>
-        <w:t>s</w:t>
-      </w:r>
-      <w:r>
-        <w:rPr>
-          <w:lang w:val="en-US"/>
-        </w:rPr>
-        <w:t xml:space="preserve"> </w:t>
-      </w:r>
-      <w:r>
-        <w:rPr>
-          <w:lang w:val="en-US"/>
-        </w:rPr>
-        <w:t>a</w:t>
-      </w:r>
-      <w:r>
-        <w:rPr>
-          <w:lang w:val="en-US"/>
-        </w:rPr>
-        <w:t xml:space="preserve"> </w:t>
-      </w:r>
-      <w:r>
-        <w:rPr>
-          <w:lang w:val="en-US"/>
-        </w:rPr>
-        <w:t xml:space="preserve">specified </w:t>
-      </w:r>
-      <w:r>
-        <w:rPr>
-          <w:lang w:val="en-US"/>
-        </w:rPr>
-        <w:t xml:space="preserve">element to the </w:t>
-      </w:r>
-      <w:r>
-        <w:rPr>
-          <w:lang w:val="en-US"/>
-        </w:rPr>
-        <w:t>queue</w:t>
-      </w:r>
-      <w:r>
-        <w:rPr>
-          <w:lang w:val="en-US"/>
-        </w:rPr>
-        <w:t>, always on the</w:t>
-      </w:r>
-      <w:r>
-        <w:rPr>
-          <w:lang w:val="en-US"/>
-        </w:rPr>
-        <w:t xml:space="preserve"> back</w:t>
-      </w:r>
-      <w:r>
-        <w:rPr>
-          <w:lang w:val="en-US"/>
-        </w:rPr>
-        <w:t>.</w:t>
+        <w:t>Adds a specified element to the queue, always on the back.</w:t>
       </w:r>
     </w:p>
     <w:p>
@@ -1867,15 +1860,7 @@
           <w:bCs/>
           <w:lang w:val="en-US"/>
         </w:rPr>
-        <w:t>dequeue</w:t>
-      </w:r>
-      <w:r>
-        <w:rPr>
-          <w:b/>
-          <w:bCs/>
-          <w:lang w:val="en-US"/>
-        </w:rPr>
-        <w:t>:</w:t>
+        <w:t>dequeue:</w:t>
       </w:r>
     </w:p>
     <w:p>
@@ -1889,31 +1874,7 @@
         <w:rPr>
           <w:lang w:val="en-US"/>
         </w:rPr>
-        <w:t xml:space="preserve">Returns, and removes, the element placed on the </w:t>
-      </w:r>
-      <w:r>
-        <w:rPr>
-          <w:lang w:val="en-US"/>
-        </w:rPr>
-        <w:t>front</w:t>
-      </w:r>
-      <w:r>
-        <w:rPr>
-          <w:lang w:val="en-US"/>
-        </w:rPr>
-        <w:t xml:space="preserve"> of the</w:t>
-      </w:r>
-      <w:r>
-        <w:rPr>
-          <w:lang w:val="en-US"/>
-        </w:rPr>
-        <w:t xml:space="preserve"> queue</w:t>
-      </w:r>
-      <w:r>
-        <w:rPr>
-          <w:lang w:val="en-US"/>
-        </w:rPr>
-        <w:t>.</w:t>
+        <w:t>Returns, and removes, the element placed on the front of the queue.</w:t>
       </w:r>
     </w:p>
     <w:p>
@@ -1939,13 +1900,23 @@
           <w:lang w:val="en-US"/>
         </w:rPr>
       </w:pPr>
-      <w:r>
-        <w:rPr>
-          <w:b/>
-          <w:bCs/>
-          <w:lang w:val="en-US"/>
-        </w:rPr>
-        <w:t>isEmpty:</w:t>
+      <w:proofErr w:type="spellStart"/>
+      <w:r>
+        <w:rPr>
+          <w:b/>
+          <w:bCs/>
+          <w:lang w:val="en-US"/>
+        </w:rPr>
+        <w:t>isEmpty</w:t>
+      </w:r>
+      <w:proofErr w:type="spellEnd"/>
+      <w:r>
+        <w:rPr>
+          <w:b/>
+          <w:bCs/>
+          <w:lang w:val="en-US"/>
+        </w:rPr>
+        <w:t>:</w:t>
       </w:r>
     </w:p>
     <w:p>
@@ -1959,19 +1930,7 @@
         <w:rPr>
           <w:lang w:val="en-US"/>
         </w:rPr>
-        <w:t xml:space="preserve">Says if the </w:t>
-      </w:r>
-      <w:r>
-        <w:rPr>
-          <w:lang w:val="en-US"/>
-        </w:rPr>
-        <w:t xml:space="preserve">queue </w:t>
-      </w:r>
-      <w:r>
-        <w:rPr>
-          <w:lang w:val="en-US"/>
-        </w:rPr>
-        <w:t>is empty or not.</w:t>
+        <w:t>Says if the queue is empty or not.</w:t>
       </w:r>
     </w:p>
     <w:p>
@@ -2003,8 +1962,50 @@
           <w:bCs/>
           <w:lang w:val="en-US"/>
         </w:rPr>
-        <w:t>front</w:t>
-      </w:r>
+        <w:t>front:</w:t>
+      </w:r>
+    </w:p>
+    <w:p>
+      <w:pPr>
+        <w:pStyle w:val="Prrafodelista"/>
+        <w:rPr>
+          <w:lang w:val="en-US"/>
+        </w:rPr>
+      </w:pPr>
+      <w:r>
+        <w:rPr>
+          <w:lang w:val="en-US"/>
+        </w:rPr>
+        <w:t>Returns, but not removes, the element placed on the front of the queue.</w:t>
+      </w:r>
+    </w:p>
+    <w:p>
+      <w:pPr>
+        <w:rPr>
+          <w:b/>
+          <w:bCs/>
+          <w:lang w:val="en-US"/>
+        </w:rPr>
+      </w:pPr>
+    </w:p>
+    <w:p>
+      <w:pPr>
+        <w:rPr>
+          <w:b/>
+          <w:bCs/>
+          <w:lang w:val="en-US"/>
+        </w:rPr>
+      </w:pPr>
+      <w:proofErr w:type="spellStart"/>
+      <w:r>
+        <w:rPr>
+          <w:b/>
+          <w:bCs/>
+          <w:lang w:val="en-US"/>
+        </w:rPr>
+        <w:t>Hashtable</w:t>
+      </w:r>
+      <w:proofErr w:type="spellEnd"/>
       <w:r>
         <w:rPr>
           <w:b/>
@@ -2012,70 +2013,6 @@
           <w:lang w:val="en-US"/>
         </w:rPr>
         <w:t>:</w:t>
-      </w:r>
-    </w:p>
-    <w:p>
-      <w:pPr>
-        <w:pStyle w:val="Prrafodelista"/>
-        <w:rPr>
-          <w:lang w:val="en-US"/>
-        </w:rPr>
-      </w:pPr>
-      <w:r>
-        <w:rPr>
-          <w:lang w:val="en-US"/>
-        </w:rPr>
-        <w:t xml:space="preserve">Returns, but not removes, the element placed on the </w:t>
-      </w:r>
-      <w:r>
-        <w:rPr>
-          <w:lang w:val="en-US"/>
-        </w:rPr>
-        <w:t>front</w:t>
-      </w:r>
-      <w:r>
-        <w:rPr>
-          <w:lang w:val="en-US"/>
-        </w:rPr>
-        <w:t xml:space="preserve"> of the</w:t>
-      </w:r>
-      <w:r>
-        <w:rPr>
-          <w:lang w:val="en-US"/>
-        </w:rPr>
-        <w:t xml:space="preserve"> queue</w:t>
-      </w:r>
-      <w:r>
-        <w:rPr>
-          <w:lang w:val="en-US"/>
-        </w:rPr>
-        <w:t>.</w:t>
-      </w:r>
-    </w:p>
-    <w:p>
-      <w:pPr>
-        <w:rPr>
-          <w:b/>
-          <w:bCs/>
-          <w:lang w:val="en-US"/>
-        </w:rPr>
-      </w:pPr>
-    </w:p>
-    <w:p>
-      <w:pPr>
-        <w:rPr>
-          <w:b/>
-          <w:bCs/>
-          <w:lang w:val="en-US"/>
-        </w:rPr>
-      </w:pPr>
-      <w:r>
-        <w:rPr>
-          <w:b/>
-          <w:bCs/>
-          <w:lang w:val="en-US"/>
-        </w:rPr>
-        <w:t>Hashtable:</w:t>
       </w:r>
     </w:p>
     <w:tbl>
@@ -2100,13 +2037,23 @@
                 <w:lang w:val="en-US"/>
               </w:rPr>
             </w:pPr>
+            <w:proofErr w:type="spellStart"/>
             <w:r>
               <w:rPr>
                 <w:b/>
                 <w:bCs/>
                 <w:lang w:val="en-US"/>
               </w:rPr>
-              <w:t>Hashtable ADT</w:t>
+              <w:t>Hashtable</w:t>
+            </w:r>
+            <w:proofErr w:type="spellEnd"/>
+            <w:r>
+              <w:rPr>
+                <w:b/>
+                <w:bCs/>
+                <w:lang w:val="en-US"/>
+              </w:rPr>
+              <w:t xml:space="preserve"> ADT</w:t>
             </w:r>
           </w:p>
         </w:tc>
@@ -2122,11 +2069,19 @@
                 <w:lang w:val="en-US"/>
               </w:rPr>
             </w:pPr>
-            <w:r>
-              <w:rPr>
-                <w:lang w:val="en-US"/>
-              </w:rPr>
-              <w:t>Hashtable = {</w:t>
+            <w:proofErr w:type="spellStart"/>
+            <w:r>
+              <w:rPr>
+                <w:lang w:val="en-US"/>
+              </w:rPr>
+              <w:t>Hashtable</w:t>
+            </w:r>
+            <w:proofErr w:type="spellEnd"/>
+            <w:r>
+              <w:rPr>
+                <w:lang w:val="en-US"/>
+              </w:rPr>
+              <w:t xml:space="preserve"> = {</w:t>
             </w:r>
             <w:r>
               <w:rPr>
@@ -2539,14 +2494,7 @@
                   <w:rFonts w:ascii="Cambria Math" w:eastAsiaTheme="minorEastAsia" w:hAnsi="Cambria Math"/>
                   <w:lang w:val="en-US"/>
                 </w:rPr>
-                <m:t>∀</m:t>
-              </m:r>
-              <m:r>
-                <w:rPr>
-                  <w:rFonts w:ascii="Cambria Math" w:eastAsiaTheme="minorEastAsia" w:hAnsi="Cambria Math"/>
-                  <w:lang w:val="en-US"/>
-                </w:rPr>
-                <m:t xml:space="preserve"> </m:t>
+                <m:t xml:space="preserve">∀ </m:t>
               </m:r>
               <m:sSub>
                 <m:sSubPr>
@@ -2618,21 +2566,7 @@
                   <w:rFonts w:ascii="Cambria Math" w:eastAsiaTheme="minorEastAsia" w:hAnsi="Cambria Math"/>
                   <w:lang w:val="en-US"/>
                 </w:rPr>
-                <m:t xml:space="preserve">( </m:t>
-              </m:r>
-              <m:r>
-                <w:rPr>
-                  <w:rFonts w:ascii="Cambria Math" w:eastAsiaTheme="minorEastAsia" w:hAnsi="Cambria Math"/>
-                  <w:lang w:val="en-US"/>
-                </w:rPr>
-                <m:t>i≠j</m:t>
-              </m:r>
-              <m:r>
-                <w:rPr>
-                  <w:rFonts w:ascii="Cambria Math" w:eastAsiaTheme="minorEastAsia" w:hAnsi="Cambria Math"/>
-                  <w:lang w:val="en-US"/>
-                </w:rPr>
-                <m:t xml:space="preserve"> →</m:t>
+                <m:t>( i≠j →</m:t>
               </m:r>
               <m:sSub>
                 <m:sSubPr>
@@ -2752,11 +2686,19 @@
                 <w:lang w:val="en-US"/>
               </w:rPr>
             </w:pPr>
-            <w:r>
-              <w:rPr>
-                <w:lang w:val="en-US"/>
-              </w:rPr>
-              <w:t xml:space="preserve">Hashtable:                                               </w:t>
+            <w:proofErr w:type="spellStart"/>
+            <w:r>
+              <w:rPr>
+                <w:lang w:val="en-US"/>
+              </w:rPr>
+              <w:t>Hashtable</w:t>
+            </w:r>
+            <w:proofErr w:type="spellEnd"/>
+            <w:r>
+              <w:rPr>
+                <w:lang w:val="en-US"/>
+              </w:rPr>
+              <w:t xml:space="preserve">:                                               </w:t>
             </w:r>
             <w:r>
               <w:rPr>
@@ -2774,8 +2716,16 @@
               <w:rPr>
                 <w:lang w:val="en-US"/>
               </w:rPr>
-              <w:t xml:space="preserve"> Hashtable</w:t>
-            </w:r>
+              <w:t xml:space="preserve"> </w:t>
+            </w:r>
+            <w:proofErr w:type="spellStart"/>
+            <w:r>
+              <w:rPr>
+                <w:lang w:val="en-US"/>
+              </w:rPr>
+              <w:t>Hashtable</w:t>
+            </w:r>
+            <w:proofErr w:type="spellEnd"/>
           </w:p>
           <w:p>
             <w:pPr>
@@ -2800,14 +2750,7 @@
                   <w:rFonts w:ascii="Cambria Math" w:hAnsi="Cambria Math"/>
                   <w:lang w:val="en-US"/>
                 </w:rPr>
-                <m:t>Hashtable×</m:t>
-              </m:r>
-              <m:r>
-                <w:rPr>
-                  <w:rFonts w:ascii="Cambria Math" w:hAnsi="Cambria Math"/>
-                  <w:lang w:val="en-US"/>
-                </w:rPr>
-                <m:t>value×key</m:t>
+                <m:t>Hashtable×value×key</m:t>
               </m:r>
             </m:oMath>
             <w:r>
@@ -2829,8 +2772,17 @@
                 <w:rFonts w:eastAsiaTheme="minorEastAsia"/>
                 <w:lang w:val="en-US"/>
               </w:rPr>
-              <w:t xml:space="preserve"> Hashtable</w:t>
-            </w:r>
+              <w:t xml:space="preserve"> </w:t>
+            </w:r>
+            <w:proofErr w:type="spellStart"/>
+            <w:r>
+              <w:rPr>
+                <w:rFonts w:eastAsiaTheme="minorEastAsia"/>
+                <w:lang w:val="en-US"/>
+              </w:rPr>
+              <w:t>Hashtable</w:t>
+            </w:r>
+            <w:proofErr w:type="spellEnd"/>
           </w:p>
           <w:p>
             <w:pPr>
@@ -2917,14 +2869,7 @@
                   <w:rFonts w:ascii="Cambria Math" w:hAnsi="Cambria Math"/>
                   <w:lang w:val="en-US"/>
                 </w:rPr>
-                <m:t>Hashtable×</m:t>
-              </m:r>
-              <m:r>
-                <w:rPr>
-                  <w:rFonts w:ascii="Cambria Math" w:hAnsi="Cambria Math"/>
-                  <w:lang w:val="en-US"/>
-                </w:rPr>
-                <m:t>Element</m:t>
+                <m:t>Hashtable×Element</m:t>
               </m:r>
             </m:oMath>
             <w:r>
@@ -2939,7 +2884,7 @@
                 <w:rFonts w:eastAsiaTheme="minorEastAsia"/>
                 <w:lang w:val="en-US"/>
               </w:rPr>
-              <w:t xml:space="preserve">              </w:t>
+              <w:t xml:space="preserve">     </w:t>
             </w:r>
             <w:r>
               <w:rPr>
@@ -2955,6 +2900,7 @@
               </w:rPr>
               <w:t xml:space="preserve"> </w:t>
             </w:r>
+            <w:proofErr w:type="spellStart"/>
             <w:r>
               <w:rPr>
                 <w:rFonts w:eastAsiaTheme="minorEastAsia"/>
@@ -2962,6 +2908,7 @@
               </w:rPr>
               <w:t>Hashtable</w:t>
             </w:r>
+            <w:proofErr w:type="spellEnd"/>
           </w:p>
         </w:tc>
       </w:tr>
@@ -3021,6 +2968,7 @@
           <w:lang w:val="en-US"/>
         </w:rPr>
       </w:pPr>
+      <w:proofErr w:type="spellStart"/>
       <w:r>
         <w:rPr>
           <w:b/>
@@ -3029,6 +2977,7 @@
         </w:rPr>
         <w:t>Hashtable</w:t>
       </w:r>
+      <w:proofErr w:type="spellEnd"/>
       <w:r>
         <w:rPr>
           <w:b/>
@@ -3055,8 +3004,16 @@
         <w:rPr>
           <w:lang w:val="en-US"/>
         </w:rPr>
-        <w:t xml:space="preserve"> hashtable</w:t>
-      </w:r>
+        <w:t xml:space="preserve"> </w:t>
+      </w:r>
+      <w:proofErr w:type="spellStart"/>
+      <w:r>
+        <w:rPr>
+          <w:lang w:val="en-US"/>
+        </w:rPr>
+        <w:t>hashtable</w:t>
+      </w:r>
+      <w:proofErr w:type="spellEnd"/>
       <w:r>
         <w:rPr>
           <w:lang w:val="en-US"/>
@@ -3091,15 +3048,7 @@
           <w:bCs/>
           <w:lang w:val="en-US"/>
         </w:rPr>
-        <w:t>insert</w:t>
-      </w:r>
-      <w:r>
-        <w:rPr>
-          <w:b/>
-          <w:bCs/>
-          <w:lang w:val="en-US"/>
-        </w:rPr>
-        <w:t>:</w:t>
+        <w:t>insert:</w:t>
       </w:r>
     </w:p>
     <w:p>
@@ -3149,8 +3098,16 @@
         <w:rPr>
           <w:lang w:val="en-US"/>
         </w:rPr>
-        <w:t xml:space="preserve"> hashtable</w:t>
-      </w:r>
+        <w:t xml:space="preserve"> </w:t>
+      </w:r>
+      <w:proofErr w:type="spellStart"/>
+      <w:r>
+        <w:rPr>
+          <w:lang w:val="en-US"/>
+        </w:rPr>
+        <w:t>hashtable</w:t>
+      </w:r>
+      <w:proofErr w:type="spellEnd"/>
       <w:r>
         <w:rPr>
           <w:lang w:val="en-US"/>
@@ -3210,15 +3167,7 @@
           <w:lang w:val="en-US"/>
         </w:rPr>
         <w:lastRenderedPageBreak/>
-        <w:t>search</w:t>
-      </w:r>
-      <w:r>
-        <w:rPr>
-          <w:b/>
-          <w:bCs/>
-          <w:lang w:val="en-US"/>
-        </w:rPr>
-        <w:t>:</w:t>
+        <w:t>search:</w:t>
       </w:r>
     </w:p>
     <w:p>
@@ -3282,15 +3231,7 @@
           <w:bCs/>
           <w:lang w:val="en-US"/>
         </w:rPr>
-        <w:t>elete</w:t>
-      </w:r>
-      <w:r>
-        <w:rPr>
-          <w:b/>
-          <w:bCs/>
-          <w:lang w:val="en-US"/>
-        </w:rPr>
-        <w:t>:</w:t>
+        <w:t>elete:</w:t>
       </w:r>
     </w:p>
     <w:p>
@@ -3304,8 +3245,16 @@
         <w:rPr>
           <w:lang w:val="en-US"/>
         </w:rPr>
-        <w:t>Receives an element and removes it from the hashtable</w:t>
-      </w:r>
+        <w:t xml:space="preserve">Receives an element and removes it from the </w:t>
+      </w:r>
+      <w:proofErr w:type="spellStart"/>
+      <w:r>
+        <w:rPr>
+          <w:lang w:val="en-US"/>
+        </w:rPr>
+        <w:t>hashtable</w:t>
+      </w:r>
+      <w:proofErr w:type="spellEnd"/>
       <w:r>
         <w:rPr>
           <w:lang w:val="en-US"/>
@@ -3361,6 +3310,7 @@
                 <w:lang w:val="en-US"/>
               </w:rPr>
             </w:pPr>
+            <w:proofErr w:type="spellStart"/>
             <w:r>
               <w:rPr>
                 <w:b/>
@@ -3377,6 +3327,7 @@
               </w:rPr>
               <w:t>PriorityQueue</w:t>
             </w:r>
+            <w:proofErr w:type="spellEnd"/>
             <w:r>
               <w:rPr>
                 <w:b/>
@@ -3399,35 +3350,25 @@
                 <w:lang w:val="en-US"/>
               </w:rPr>
             </w:pPr>
-            <w:r>
-              <w:rPr>
-                <w:lang w:val="en-US"/>
-              </w:rPr>
-              <w:t xml:space="preserve">PriorityQueue </w:t>
-            </w:r>
-            <w:r>
-              <w:rPr>
-                <w:lang w:val="en-US"/>
-              </w:rPr>
-              <w:t>= {</w:t>
-            </w:r>
-            <w:r>
-              <w:rPr>
-                <w:lang w:val="en-US"/>
-              </w:rPr>
-              <w:t>Elements =</w:t>
-            </w:r>
-            <w:r>
-              <w:rPr>
-                <w:lang w:val="en-US"/>
-              </w:rPr>
-              <w:t xml:space="preserve"> </w:t>
-            </w:r>
-            <w:r>
-              <w:rPr>
-                <w:lang w:val="en-US"/>
-              </w:rPr>
-              <w:t>&lt;</w:t>
+            <w:proofErr w:type="spellStart"/>
+            <w:r>
+              <w:rPr>
+                <w:lang w:val="en-US"/>
+              </w:rPr>
+              <w:t>PriorityQueue</w:t>
+            </w:r>
+            <w:proofErr w:type="spellEnd"/>
+            <w:r>
+              <w:rPr>
+                <w:lang w:val="en-US"/>
+              </w:rPr>
+              <w:t xml:space="preserve"> = {</w:t>
+            </w:r>
+            <w:r>
+              <w:rPr>
+                <w:lang w:val="en-US"/>
+              </w:rPr>
+              <w:t>Elements = &lt;</w:t>
             </w:r>
             <m:oMath>
               <m:r>
@@ -3744,13 +3685,7 @@
               <w:rPr>
                 <w:lang w:val="en-US"/>
               </w:rPr>
-              <w:t>Size = &lt;size&gt;</w:t>
-            </w:r>
-            <w:r>
-              <w:rPr>
-                <w:lang w:val="en-US"/>
-              </w:rPr>
-              <w:t>}</w:t>
+              <w:t>Size = &lt;size&gt;}</w:t>
             </w:r>
           </w:p>
         </w:tc>
@@ -3816,21 +3751,7 @@
                   <w:rFonts w:ascii="Cambria Math" w:eastAsiaTheme="minorEastAsia" w:hAnsi="Cambria Math"/>
                   <w:lang w:val="en-US"/>
                 </w:rPr>
-                <m:t>Max</m:t>
-              </m:r>
-              <m:r>
-                <w:rPr>
-                  <w:rFonts w:ascii="Cambria Math" w:eastAsiaTheme="minorEastAsia" w:hAnsi="Cambria Math"/>
-                  <w:lang w:val="en-US"/>
-                </w:rPr>
-                <m:t>PriorityQueue</m:t>
-              </m:r>
-              <m:r>
-                <w:rPr>
-                  <w:rFonts w:ascii="Cambria Math" w:eastAsiaTheme="minorEastAsia" w:hAnsi="Cambria Math"/>
-                  <w:lang w:val="en-US"/>
-                </w:rPr>
-                <m:t>.size=n</m:t>
+                <m:t>MaxPriorityQueue.size=n</m:t>
               </m:r>
             </m:oMath>
             <w:r>
@@ -3966,14 +3887,7 @@
                   <w:rFonts w:ascii="Cambria Math" w:eastAsiaTheme="minorEastAsia" w:hAnsi="Cambria Math"/>
                   <w:lang w:val="en-US"/>
                 </w:rPr>
-                <m:t>back=</m:t>
-              </m:r>
-              <m:r>
-                <w:rPr>
-                  <w:rFonts w:ascii="Cambria Math" w:eastAsiaTheme="minorEastAsia" w:hAnsi="Cambria Math"/>
-                  <w:lang w:val="en-US"/>
-                </w:rPr>
-                <m:t>(</m:t>
+                <m:t>back=(</m:t>
               </m:r>
               <m:sSub>
                 <m:sSubPr>
@@ -4197,6 +4111,7 @@
                 <w:lang w:val="en-US"/>
               </w:rPr>
             </w:pPr>
+            <w:proofErr w:type="spellStart"/>
             <w:r>
               <w:rPr>
                 <w:lang w:val="en-US"/>
@@ -4209,6 +4124,7 @@
               </w:rPr>
               <w:t>PriorityQueue</w:t>
             </w:r>
+            <w:proofErr w:type="spellEnd"/>
             <w:r>
               <w:rPr>
                 <w:lang w:val="en-US"/>
@@ -4233,6 +4149,7 @@
               </w:rPr>
               <w:t xml:space="preserve"> </w:t>
             </w:r>
+            <w:proofErr w:type="spellStart"/>
             <w:r>
               <w:rPr>
                 <w:lang w:val="en-US"/>
@@ -4245,6 +4162,7 @@
               </w:rPr>
               <w:t>PriorityQueue</w:t>
             </w:r>
+            <w:proofErr w:type="spellEnd"/>
           </w:p>
           <w:p>
             <w:pPr>
@@ -4282,14 +4200,7 @@
                   <w:rFonts w:ascii="Cambria Math" w:hAnsi="Cambria Math"/>
                   <w:lang w:val="en-US"/>
                 </w:rPr>
-                <m:t>PriorityQueue</m:t>
-              </m:r>
-              <m:r>
-                <w:rPr>
-                  <w:rFonts w:ascii="Cambria Math" w:hAnsi="Cambria Math"/>
-                  <w:lang w:val="en-US"/>
-                </w:rPr>
-                <m:t>×</m:t>
+                <m:t>PriorityQueue×</m:t>
               </m:r>
               <m:r>
                 <w:rPr>
@@ -4327,6 +4238,7 @@
               </w:rPr>
               <w:t xml:space="preserve"> </w:t>
             </w:r>
+            <w:proofErr w:type="spellStart"/>
             <w:r>
               <w:rPr>
                 <w:rFonts w:eastAsiaTheme="minorEastAsia"/>
@@ -4341,6 +4253,7 @@
               </w:rPr>
               <w:t>PriorityQueue</w:t>
             </w:r>
+            <w:proofErr w:type="spellEnd"/>
           </w:p>
           <w:p>
             <w:pPr>
@@ -4384,6 +4297,7 @@
               </w:rPr>
               <w:t xml:space="preserve"> </w:t>
             </w:r>
+            <w:proofErr w:type="spellStart"/>
             <w:r>
               <w:rPr>
                 <w:rFonts w:eastAsiaTheme="minorEastAsia"/>
@@ -4398,19 +4312,13 @@
               </w:rPr>
               <w:t>PriorityQueue</w:t>
             </w:r>
-            <w:r>
-              <w:rPr>
-                <w:rFonts w:eastAsiaTheme="minorEastAsia"/>
-                <w:lang w:val="en-US"/>
-              </w:rPr>
-              <w:t xml:space="preserve">       </w:t>
-            </w:r>
-            <w:r>
-              <w:rPr>
-                <w:rFonts w:eastAsiaTheme="minorEastAsia"/>
-                <w:lang w:val="en-US"/>
-              </w:rPr>
-              <w:t xml:space="preserve"> </w:t>
+            <w:proofErr w:type="spellEnd"/>
+            <w:r>
+              <w:rPr>
+                <w:rFonts w:eastAsiaTheme="minorEastAsia"/>
+                <w:lang w:val="en-US"/>
+              </w:rPr>
+              <w:t xml:space="preserve">        </w:t>
             </w:r>
             <w:r>
               <w:rPr>
@@ -4452,18 +4360,21 @@
                 <w:lang w:val="en-US"/>
               </w:rPr>
             </w:pPr>
+            <w:proofErr w:type="spellStart"/>
             <w:r>
               <w:rPr>
                 <w:lang w:val="en-US"/>
               </w:rPr>
               <w:t>extractMax</w:t>
             </w:r>
+            <w:proofErr w:type="spellEnd"/>
             <w:r>
               <w:rPr>
                 <w:lang w:val="en-US"/>
               </w:rPr>
               <w:t xml:space="preserve">:              </w:t>
             </w:r>
+            <w:proofErr w:type="spellStart"/>
             <w:r>
               <w:rPr>
                 <w:lang w:val="en-US"/>
@@ -4474,7 +4385,14 @@
               <w:rPr>
                 <w:lang w:val="en-US"/>
               </w:rPr>
-              <w:t xml:space="preserve">PriorityQueue                  </w:t>
+              <w:t>PriorityQueue</w:t>
+            </w:r>
+            <w:proofErr w:type="spellEnd"/>
+            <w:r>
+              <w:rPr>
+                <w:lang w:val="en-US"/>
+              </w:rPr>
+              <w:t xml:space="preserve">                  </w:t>
             </w:r>
             <w:r>
               <w:rPr>
@@ -4502,14 +4420,7 @@
                 <w:rFonts w:eastAsiaTheme="minorEastAsia"/>
                 <w:lang w:val="en-US"/>
               </w:rPr>
-              <w:t xml:space="preserve"> </w:t>
-            </w:r>
-            <w:r>
-              <w:rPr>
-                <w:rFonts w:eastAsiaTheme="minorEastAsia"/>
-                <w:lang w:val="en-US"/>
-              </w:rPr>
-              <w:t xml:space="preserve"> </w:t>
+              <w:t xml:space="preserve">  </w:t>
             </w:r>
             <w:r>
               <w:rPr>
@@ -4530,11 +4441,19 @@
                 <w:lang w:val="en-US"/>
               </w:rPr>
             </w:pPr>
-            <w:r>
-              <w:rPr>
-                <w:lang w:val="en-US"/>
-              </w:rPr>
-              <w:t xml:space="preserve">increaseKey:            </w:t>
+            <w:proofErr w:type="spellStart"/>
+            <w:r>
+              <w:rPr>
+                <w:lang w:val="en-US"/>
+              </w:rPr>
+              <w:t>increaseKey</w:t>
+            </w:r>
+            <w:proofErr w:type="spellEnd"/>
+            <w:r>
+              <w:rPr>
+                <w:lang w:val="en-US"/>
+              </w:rPr>
+              <w:t xml:space="preserve">:            </w:t>
             </w:r>
             <m:oMath>
               <m:r>
@@ -4542,14 +4461,7 @@
                   <w:rFonts w:ascii="Cambria Math" w:hAnsi="Cambria Math"/>
                   <w:lang w:val="en-US"/>
                 </w:rPr>
-                <m:t>Max</m:t>
-              </m:r>
-              <m:r>
-                <w:rPr>
-                  <w:rFonts w:ascii="Cambria Math" w:hAnsi="Cambria Math"/>
-                  <w:lang w:val="en-US"/>
-                </w:rPr>
-                <m:t>PriorityQueue×Element×Priority</m:t>
+                <m:t>MaxPriorityQueue×Element×Priority</m:t>
               </m:r>
             </m:oMath>
             <w:r>
@@ -4573,6 +4485,7 @@
               </w:rPr>
               <w:t xml:space="preserve"> </w:t>
             </w:r>
+            <w:proofErr w:type="spellStart"/>
             <w:r>
               <w:rPr>
                 <w:rFonts w:eastAsiaTheme="minorEastAsia"/>
@@ -4587,6 +4500,7 @@
               </w:rPr>
               <w:t>PriorityQueue</w:t>
             </w:r>
+            <w:proofErr w:type="spellEnd"/>
           </w:p>
         </w:tc>
       </w:tr>
@@ -4646,13 +4560,23 @@
           <w:lang w:val="en-US"/>
         </w:rPr>
       </w:pPr>
-      <w:r>
-        <w:rPr>
-          <w:b/>
-          <w:bCs/>
-          <w:lang w:val="en-US"/>
-        </w:rPr>
-        <w:t>MaxPriorityQueue:</w:t>
+      <w:proofErr w:type="spellStart"/>
+      <w:r>
+        <w:rPr>
+          <w:b/>
+          <w:bCs/>
+          <w:lang w:val="en-US"/>
+        </w:rPr>
+        <w:t>MaxPriorityQueue</w:t>
+      </w:r>
+      <w:proofErr w:type="spellEnd"/>
+      <w:r>
+        <w:rPr>
+          <w:b/>
+          <w:bCs/>
+          <w:lang w:val="en-US"/>
+        </w:rPr>
+        <w:t>:</w:t>
       </w:r>
     </w:p>
     <w:p>
@@ -4710,37 +4634,7 @@
         <w:rPr>
           <w:lang w:val="en-US"/>
         </w:rPr>
-        <w:t xml:space="preserve">Receives a value and a key and </w:t>
-      </w:r>
-      <w:r>
-        <w:rPr>
-          <w:lang w:val="en-US"/>
-        </w:rPr>
-        <w:t xml:space="preserve">inserts </w:t>
-      </w:r>
-      <w:r>
-        <w:rPr>
-          <w:lang w:val="en-US"/>
-        </w:rPr>
-        <w:t>the couple to the</w:t>
-      </w:r>
-      <w:r>
-        <w:rPr>
-          <w:lang w:val="en-US"/>
-        </w:rPr>
-        <w:t xml:space="preserve"> max priority queue</w:t>
-      </w:r>
-      <w:r>
-        <w:rPr>
-          <w:lang w:val="en-US"/>
-        </w:rPr>
-        <w:t xml:space="preserve">, always on its </w:t>
-      </w:r>
-      <w:r>
-        <w:rPr>
-          <w:lang w:val="en-US"/>
-        </w:rPr>
-        <w:t>back.</w:t>
+        <w:t>Receives a value and a key and inserts the couple to the max priority queue, always on its back.</w:t>
       </w:r>
     </w:p>
     <w:p>
@@ -4784,13 +4678,7 @@
         <w:rPr>
           <w:lang w:val="en-US"/>
         </w:rPr>
-        <w:t xml:space="preserve">Returns, but not removes, the element </w:t>
-      </w:r>
-      <w:r>
-        <w:rPr>
-          <w:lang w:val="en-US"/>
-        </w:rPr>
-        <w:t>with the maximum priority of the max priority queue.</w:t>
+        <w:t>Returns, but not removes, the element with the maximum priority of the max priority queue.</w:t>
       </w:r>
     </w:p>
     <w:p>
@@ -4814,13 +4702,23 @@
           <w:lang w:val="en-US"/>
         </w:rPr>
       </w:pPr>
-      <w:r>
-        <w:rPr>
-          <w:b/>
-          <w:bCs/>
-          <w:lang w:val="en-US"/>
-        </w:rPr>
-        <w:t>extractMax:</w:t>
+      <w:proofErr w:type="spellStart"/>
+      <w:r>
+        <w:rPr>
+          <w:b/>
+          <w:bCs/>
+          <w:lang w:val="en-US"/>
+        </w:rPr>
+        <w:t>extractMax</w:t>
+      </w:r>
+      <w:proofErr w:type="spellEnd"/>
+      <w:r>
+        <w:rPr>
+          <w:b/>
+          <w:bCs/>
+          <w:lang w:val="en-US"/>
+        </w:rPr>
+        <w:t>:</w:t>
       </w:r>
     </w:p>
     <w:p>
@@ -4834,19 +4732,7 @@
         <w:rPr>
           <w:lang w:val="en-US"/>
         </w:rPr>
-        <w:t xml:space="preserve">Returns, </w:t>
-      </w:r>
-      <w:r>
-        <w:rPr>
-          <w:lang w:val="en-US"/>
-        </w:rPr>
-        <w:t xml:space="preserve">and </w:t>
-      </w:r>
-      <w:r>
-        <w:rPr>
-          <w:lang w:val="en-US"/>
-        </w:rPr>
-        <w:t>removes, the element with the maximum priority of the max priority queue.</w:t>
+        <w:t>Returns, and removes, the element with the maximum priority of the max priority queue.</w:t>
       </w:r>
     </w:p>
     <w:p>
@@ -4870,13 +4756,23 @@
           <w:lang w:val="en-US"/>
         </w:rPr>
       </w:pPr>
-      <w:r>
-        <w:rPr>
-          <w:b/>
-          <w:bCs/>
-          <w:lang w:val="en-US"/>
-        </w:rPr>
-        <w:t>increaseKey:</w:t>
+      <w:proofErr w:type="spellStart"/>
+      <w:r>
+        <w:rPr>
+          <w:b/>
+          <w:bCs/>
+          <w:lang w:val="en-US"/>
+        </w:rPr>
+        <w:t>increaseKey</w:t>
+      </w:r>
+      <w:proofErr w:type="spellEnd"/>
+      <w:r>
+        <w:rPr>
+          <w:b/>
+          <w:bCs/>
+          <w:lang w:val="en-US"/>
+        </w:rPr>
+        <w:t>:</w:t>
       </w:r>
     </w:p>
     <w:p>

</xml_diff>